<commit_message>
added info about skills
</commit_message>
<xml_diff>
--- a/Dmitriy Sats.docx
+++ b/Dmitriy Sats.docx
@@ -62,76 +62,20 @@
       </w:pPr>
       <w:r>
         <w:rPr>
-          <w:rFonts w:ascii="Arial" w:hAnsi="Arial" w:cs="Arial"/>
-          <w:sz w:val="28"/>
-          <w:szCs w:val="28"/>
-          <w:lang w:val="en-US"/>
-        </w:rPr>
-        <w:t xml:space="preserve">Telephone: </w:t>
-      </w:r>
-      <w:r>
-        <w:rPr>
-          <w:rFonts w:ascii="Arial" w:hAnsi="Arial" w:cs="Arial"/>
-          <w:sz w:val="28"/>
-          <w:szCs w:val="28"/>
-          <w:lang w:val="en-US"/>
-        </w:rPr>
-        <w:t>(MTS) +375 33 312 70 35</w:t>
-      </w:r>
-    </w:p>
-    <w:p>
-      <w:pPr>
-        <w:rPr>
-          <w:rFonts w:ascii="Arial" w:hAnsi="Arial" w:cs="Arial"/>
-          <w:sz w:val="28"/>
-          <w:szCs w:val="28"/>
-          <w:lang w:val="en-US"/>
-        </w:rPr>
-      </w:pPr>
-      <w:r>
-        <w:rPr>
-          <w:rFonts w:ascii="Arial" w:hAnsi="Arial" w:cs="Arial"/>
-          <w:sz w:val="28"/>
-          <w:szCs w:val="28"/>
-          <w:lang w:val="en-US"/>
-        </w:rPr>
-        <w:t>Email: dmitriy.sats@gmail.com</w:t>
-      </w:r>
-    </w:p>
-    <w:p>
-      <w:pPr>
-        <w:rPr>
-          <w:rFonts w:ascii="Arial" w:hAnsi="Arial" w:cs="Arial"/>
-          <w:sz w:val="28"/>
-          <w:szCs w:val="28"/>
-        </w:rPr>
-      </w:pPr>
-      <w:r>
-        <w:rPr>
-          <w:rFonts w:ascii="Arial" w:hAnsi="Arial" w:cs="Arial"/>
-          <w:sz w:val="28"/>
-          <w:szCs w:val="28"/>
-          <w:lang w:val="en-US"/>
-        </w:rPr>
-        <w:t>Photo:</w:t>
-      </w:r>
-      <w:r>
-        <w:rPr>
-          <w:rFonts w:ascii="Arial" w:hAnsi="Arial" w:cs="Arial"/>
-          <w:sz w:val="28"/>
-          <w:szCs w:val="28"/>
-          <w:lang w:val="en-US"/>
-        </w:rPr>
-        <w:t xml:space="preserve"> </w:t>
-      </w:r>
-      <w:r>
-        <w:rPr>
           <w:noProof/>
         </w:rPr>
         <w:drawing>
-          <wp:inline distT="0" distB="0" distL="0" distR="0" wp14:anchorId="7739E314" wp14:editId="1601B166">
+          <wp:anchor distT="0" distB="0" distL="114300" distR="114300" simplePos="0" relativeHeight="251658240" behindDoc="0" locked="0" layoutInCell="1" allowOverlap="1" wp14:anchorId="7739E314" wp14:editId="68D92352">
+            <wp:simplePos x="0" y="0"/>
+            <wp:positionH relativeFrom="column">
+              <wp:posOffset>1373505</wp:posOffset>
+            </wp:positionH>
+            <wp:positionV relativeFrom="paragraph">
+              <wp:posOffset>956945</wp:posOffset>
+            </wp:positionV>
             <wp:extent cx="5940425" cy="2736850"/>
             <wp:effectExtent l="1588" t="0" r="4762" b="4763"/>
+            <wp:wrapSquare wrapText="bothSides"/>
             <wp:docPr id="1" name="Рисунок 1"/>
             <wp:cNvGraphicFramePr>
               <a:graphicFrameLocks xmlns:a="http://schemas.openxmlformats.org/drawingml/2006/main" noChangeAspect="1"/>
@@ -174,9 +118,153 @@
                 </pic:pic>
               </a:graphicData>
             </a:graphic>
-          </wp:inline>
+          </wp:anchor>
         </w:drawing>
       </w:r>
+      <w:r>
+        <w:rPr>
+          <w:rFonts w:ascii="Arial" w:hAnsi="Arial" w:cs="Arial"/>
+          <w:sz w:val="28"/>
+          <w:szCs w:val="28"/>
+          <w:lang w:val="en-US"/>
+        </w:rPr>
+        <w:t>Contacts</w:t>
+      </w:r>
+      <w:r>
+        <w:rPr>
+          <w:rFonts w:ascii="Arial" w:hAnsi="Arial" w:cs="Arial"/>
+          <w:sz w:val="28"/>
+          <w:szCs w:val="28"/>
+          <w:lang w:val="en-US"/>
+        </w:rPr>
+        <w:t xml:space="preserve">: </w:t>
+      </w:r>
+      <w:r>
+        <w:rPr>
+          <w:rFonts w:ascii="Arial" w:hAnsi="Arial" w:cs="Arial"/>
+          <w:sz w:val="28"/>
+          <w:szCs w:val="28"/>
+          <w:lang w:val="en-US"/>
+        </w:rPr>
+        <w:t>(MTS) +375 33 312 70 35</w:t>
+      </w:r>
+    </w:p>
+    <w:p>
+      <w:pPr>
+        <w:rPr>
+          <w:rFonts w:ascii="Arial" w:hAnsi="Arial" w:cs="Arial"/>
+          <w:sz w:val="28"/>
+          <w:szCs w:val="28"/>
+          <w:lang w:val="en-US"/>
+        </w:rPr>
+      </w:pPr>
+      <w:r>
+        <w:rPr>
+          <w:rFonts w:ascii="Arial" w:hAnsi="Arial" w:cs="Arial"/>
+          <w:sz w:val="28"/>
+          <w:szCs w:val="28"/>
+          <w:lang w:val="en-US"/>
+        </w:rPr>
+        <w:t xml:space="preserve">GitHub: </w:t>
+      </w:r>
+      <w:hyperlink r:id="rId5" w:history="1">
+        <w:r>
+          <w:rPr>
+            <w:rStyle w:val="a3"/>
+            <w:rFonts w:ascii="Arial" w:hAnsi="Arial" w:cs="Arial"/>
+            <w:sz w:val="28"/>
+            <w:szCs w:val="28"/>
+            <w:lang w:val="en-US"/>
+          </w:rPr>
+          <w:t>https://github.com/OS01GLADOS</w:t>
+        </w:r>
+      </w:hyperlink>
+    </w:p>
+    <w:p>
+      <w:pPr>
+        <w:rPr>
+          <w:rFonts w:ascii="Arial" w:hAnsi="Arial" w:cs="Arial"/>
+          <w:sz w:val="28"/>
+          <w:szCs w:val="28"/>
+          <w:lang w:val="en-US"/>
+        </w:rPr>
+      </w:pPr>
+      <w:r>
+        <w:rPr>
+          <w:rFonts w:ascii="Arial" w:hAnsi="Arial" w:cs="Arial"/>
+          <w:sz w:val="28"/>
+          <w:szCs w:val="28"/>
+          <w:lang w:val="en-US"/>
+        </w:rPr>
+        <w:t>LinkedIn:</w:t>
+      </w:r>
+    </w:p>
+    <w:p>
+      <w:pPr>
+        <w:rPr>
+          <w:rFonts w:ascii="Arial" w:hAnsi="Arial" w:cs="Arial"/>
+          <w:sz w:val="28"/>
+          <w:szCs w:val="28"/>
+          <w:lang w:val="en-US"/>
+        </w:rPr>
+      </w:pPr>
+      <w:r>
+        <w:rPr>
+          <w:rFonts w:ascii="Arial" w:hAnsi="Arial" w:cs="Arial"/>
+          <w:sz w:val="28"/>
+          <w:szCs w:val="28"/>
+          <w:lang w:val="en-US"/>
+        </w:rPr>
+        <w:t>Email: dmitriy.sats@gmail.com</w:t>
+      </w:r>
+    </w:p>
+    <w:p>
+      <w:pPr>
+        <w:rPr>
+          <w:rFonts w:ascii="Arial" w:hAnsi="Arial" w:cs="Arial"/>
+          <w:sz w:val="28"/>
+          <w:szCs w:val="28"/>
+          <w:lang w:val="en-US"/>
+        </w:rPr>
+      </w:pPr>
+      <w:r>
+        <w:rPr>
+          <w:rFonts w:ascii="Arial" w:hAnsi="Arial" w:cs="Arial"/>
+          <w:sz w:val="28"/>
+          <w:szCs w:val="28"/>
+          <w:highlight w:val="yellow"/>
+          <w:lang w:val="en-US"/>
+        </w:rPr>
+        <w:t>Summary:</w:t>
+      </w:r>
+    </w:p>
+    <w:p>
+      <w:pPr>
+        <w:rPr>
+          <w:rFonts w:ascii="Arial" w:hAnsi="Arial" w:cs="Arial"/>
+          <w:sz w:val="28"/>
+          <w:szCs w:val="28"/>
+          <w:lang w:val="en-US"/>
+        </w:rPr>
+      </w:pPr>
+      <w:r>
+        <w:rPr>
+          <w:rFonts w:ascii="Arial" w:hAnsi="Arial" w:cs="Arial"/>
+          <w:sz w:val="28"/>
+          <w:szCs w:val="28"/>
+          <w:lang w:val="en-US"/>
+        </w:rPr>
+        <w:t>Photo:</w:t>
+      </w:r>
+      <w:r>
+        <w:rPr>
+          <w:rFonts w:ascii="Arial" w:hAnsi="Arial" w:cs="Arial"/>
+          <w:sz w:val="28"/>
+          <w:szCs w:val="28"/>
+          <w:lang w:val="en-US"/>
+        </w:rPr>
+        <w:t xml:space="preserve"> </w:t>
+      </w:r>
     </w:p>
     <w:p>
       <w:pPr>
@@ -231,7 +319,130 @@
           <w:szCs w:val="28"/>
           <w:lang w:val="en-US"/>
         </w:rPr>
-        <w:t>can work with Flask, Django, JS, HTML, CSS</w:t>
+        <w:t>P</w:t>
+      </w:r>
+      <w:r>
+        <w:rPr>
+          <w:rFonts w:ascii="Arial" w:hAnsi="Arial" w:cs="Arial"/>
+          <w:sz w:val="28"/>
+          <w:szCs w:val="28"/>
+          <w:lang w:val="en-US"/>
+        </w:rPr>
+        <w:t>rogram</w:t>
+      </w:r>
+      <w:r>
+        <w:rPr>
+          <w:rFonts w:ascii="Arial" w:hAnsi="Arial" w:cs="Arial"/>
+          <w:sz w:val="28"/>
+          <w:szCs w:val="28"/>
+          <w:lang w:val="en-US"/>
+        </w:rPr>
+        <w:t xml:space="preserve">ming languages: </w:t>
+      </w:r>
+      <w:r>
+        <w:rPr>
+          <w:rFonts w:ascii="Arial" w:hAnsi="Arial" w:cs="Arial" w:hint="eastAsia"/>
+          <w:sz w:val="28"/>
+          <w:szCs w:val="28"/>
+          <w:lang w:val="en-US"/>
+        </w:rPr>
+        <w:t>P</w:t>
+      </w:r>
+      <w:r>
+        <w:rPr>
+          <w:rFonts w:ascii="Arial" w:hAnsi="Arial" w:cs="Arial"/>
+          <w:sz w:val="28"/>
+          <w:szCs w:val="28"/>
+          <w:lang w:val="en-US"/>
+        </w:rPr>
+        <w:t>ython, Dart, JavaScript</w:t>
+      </w:r>
+      <w:r>
+        <w:rPr>
+          <w:rFonts w:ascii="Arial" w:hAnsi="Arial" w:cs="Arial"/>
+          <w:sz w:val="28"/>
+          <w:szCs w:val="28"/>
+          <w:lang w:val="en-US"/>
+        </w:rPr>
+        <w:t>;</w:t>
+      </w:r>
+    </w:p>
+    <w:p>
+      <w:pPr>
+        <w:rPr>
+          <w:rFonts w:ascii="Arial" w:hAnsi="Arial" w:cs="Arial"/>
+          <w:sz w:val="28"/>
+          <w:szCs w:val="28"/>
+          <w:lang w:val="en-US"/>
+        </w:rPr>
+      </w:pPr>
+      <w:r>
+        <w:rPr>
+          <w:rFonts w:ascii="Arial" w:hAnsi="Arial" w:cs="Arial"/>
+          <w:sz w:val="28"/>
+          <w:szCs w:val="28"/>
+          <w:lang w:val="en-US"/>
+        </w:rPr>
+        <w:tab/>
+        <w:t>Frameworks: Django, Flask, Flutter</w:t>
+      </w:r>
+    </w:p>
+    <w:p>
+      <w:pPr>
+        <w:rPr>
+          <w:rFonts w:ascii="Arial" w:hAnsi="Arial" w:cs="Arial"/>
+          <w:sz w:val="28"/>
+          <w:szCs w:val="28"/>
+          <w:lang w:val="en-US"/>
+        </w:rPr>
+      </w:pPr>
+      <w:r>
+        <w:rPr>
+          <w:rFonts w:ascii="Arial" w:hAnsi="Arial" w:cs="Arial"/>
+          <w:sz w:val="28"/>
+          <w:szCs w:val="28"/>
+          <w:lang w:val="en-US"/>
+        </w:rPr>
+        <w:tab/>
+        <w:t>Data bases: PostgreSQL, SQLite, MSS</w:t>
+      </w:r>
+      <w:r>
+        <w:rPr>
+          <w:rFonts w:ascii="Arial" w:hAnsi="Arial" w:cs="Arial"/>
+          <w:sz w:val="28"/>
+          <w:szCs w:val="28"/>
+          <w:lang w:val="en-US"/>
+        </w:rPr>
+        <w:t>QL</w:t>
+      </w:r>
+    </w:p>
+    <w:p>
+      <w:pPr>
+        <w:rPr>
+          <w:rFonts w:ascii="Arial" w:hAnsi="Arial" w:cs="Arial"/>
+          <w:sz w:val="28"/>
+          <w:szCs w:val="28"/>
+          <w:lang w:val="en-US"/>
+        </w:rPr>
+      </w:pPr>
+      <w:r>
+        <w:rPr>
+          <w:rFonts w:ascii="Arial" w:hAnsi="Arial" w:cs="Arial"/>
+          <w:sz w:val="28"/>
+          <w:szCs w:val="28"/>
+          <w:lang w:val="en-US"/>
+        </w:rPr>
+        <w:tab/>
+        <w:t xml:space="preserve">OS: </w:t>
+      </w:r>
+      <w:r>
+        <w:rPr>
+          <w:rFonts w:ascii="Arial" w:hAnsi="Arial" w:cs="Arial"/>
+          <w:sz w:val="28"/>
+          <w:szCs w:val="28"/>
+          <w:lang w:val="en-US"/>
+        </w:rPr>
+        <w:t>Windows, Linux, Android</w:t>
       </w:r>
     </w:p>
     <w:p>
@@ -347,7 +558,6 @@
           <w:szCs w:val="28"/>
           <w:lang w:val="en-US"/>
         </w:rPr>
-        <w:lastRenderedPageBreak/>
         <w:t>Previous place of work: Pizzeria and /</w:t>
       </w:r>
       <w:r>
@@ -889,6 +1099,29 @@
     <w:semiHidden/>
     <w:unhideWhenUsed/>
   </w:style>
+  <w:style w:type="character" w:styleId="a3">
+    <w:name w:val="Hyperlink"/>
+    <w:basedOn w:val="a0"/>
+    <w:uiPriority w:val="99"/>
+    <w:unhideWhenUsed/>
+    <w:rsid w:val="00EB07A7"/>
+    <w:rPr>
+      <w:color w:val="0563C1" w:themeColor="hyperlink"/>
+      <w:u w:val="single"/>
+    </w:rPr>
+  </w:style>
+  <w:style w:type="character" w:styleId="a4">
+    <w:name w:val="Unresolved Mention"/>
+    <w:basedOn w:val="a0"/>
+    <w:uiPriority w:val="99"/>
+    <w:semiHidden/>
+    <w:unhideWhenUsed/>
+    <w:rsid w:val="00EB07A7"/>
+    <w:rPr>
+      <w:color w:val="605E5C"/>
+      <w:shd w:val="clear" w:color="auto" w:fill="E1DFDD"/>
+    </w:rPr>
+  </w:style>
 </w:styles>
 </file>
 

</xml_diff>